<commit_message>
in word creating model in code do changes plots
</commit_message>
<xml_diff>
--- a/Pneumonia Detection.docx
+++ b/Pneumonia Detection.docx
@@ -14601,11 +14601,2028 @@
     </w:p>
     <w:p>
       <w:pPr>
-        <w:rPr>
-          <w:szCs w:val="24"/>
-          <w:lang w:val="sr-Cyrl-RS"/>
-        </w:rPr>
-      </w:pPr>
+        <w:keepNext/>
+      </w:pPr>
+      <w:r>
+        <w:rPr>
+          <w:noProof/>
+        </w:rPr>
+        <w:lastRenderedPageBreak/>
+        <w:drawing>
+          <wp:inline distT="0" distB="0" distL="0" distR="0" wp14:anchorId="1A89E977" wp14:editId="20E6A642">
+            <wp:extent cx="5731510" cy="5048885"/>
+            <wp:effectExtent l="0" t="0" r="0" b="0"/>
+            <wp:docPr id="12" name="Picture 12"/>
+            <wp:cNvGraphicFramePr>
+              <a:graphicFrameLocks xmlns:a="http://schemas.openxmlformats.org/drawingml/2006/main" noChangeAspect="1"/>
+            </wp:cNvGraphicFramePr>
+            <a:graphic xmlns:a="http://schemas.openxmlformats.org/drawingml/2006/main">
+              <a:graphicData uri="http://schemas.openxmlformats.org/drawingml/2006/picture">
+                <pic:pic xmlns:pic="http://schemas.openxmlformats.org/drawingml/2006/picture">
+                  <pic:nvPicPr>
+                    <pic:cNvPr id="0" name="Picture 1"/>
+                    <pic:cNvPicPr>
+                      <a:picLocks noChangeAspect="1" noChangeArrowheads="1"/>
+                    </pic:cNvPicPr>
+                  </pic:nvPicPr>
+                  <pic:blipFill>
+                    <a:blip r:embed="rId22">
+                      <a:extLst>
+                        <a:ext uri="{28A0092B-C50C-407E-A947-70E740481C1C}">
+                          <a14:useLocalDpi xmlns:a14="http://schemas.microsoft.com/office/drawing/2010/main" val="0"/>
+                        </a:ext>
+                      </a:extLst>
+                    </a:blip>
+                    <a:srcRect/>
+                    <a:stretch>
+                      <a:fillRect/>
+                    </a:stretch>
+                  </pic:blipFill>
+                  <pic:spPr bwMode="auto">
+                    <a:xfrm>
+                      <a:off x="0" y="0"/>
+                      <a:ext cx="5731510" cy="5048885"/>
+                    </a:xfrm>
+                    <a:prstGeom prst="rect">
+                      <a:avLst/>
+                    </a:prstGeom>
+                    <a:noFill/>
+                    <a:ln>
+                      <a:noFill/>
+                    </a:ln>
+                  </pic:spPr>
+                </pic:pic>
+              </a:graphicData>
+            </a:graphic>
+          </wp:inline>
+        </w:drawing>
+      </w:r>
+    </w:p>
+    <w:p>
+      <w:pPr>
+        <w:pStyle w:val="Caption"/>
+        <w:jc w:val="center"/>
+        <w:rPr>
+          <w:sz w:val="22"/>
+          <w:szCs w:val="22"/>
+          <w:lang w:val="sr-Cyrl-RS"/>
+        </w:rPr>
+      </w:pPr>
+      <w:r>
+        <w:rPr>
+          <w:sz w:val="22"/>
+          <w:szCs w:val="22"/>
+        </w:rPr>
+        <w:t xml:space="preserve">Илустрација </w:t>
+      </w:r>
+      <w:r>
+        <w:rPr>
+          <w:sz w:val="22"/>
+          <w:szCs w:val="22"/>
+          <w:lang w:val="sr-Cyrl-RS"/>
+        </w:rPr>
+        <w:t>17:</w:t>
+      </w:r>
+      <w:r>
+        <w:rPr>
+          <w:lang w:val="sr-Cyrl-RS"/>
+        </w:rPr>
+        <w:t xml:space="preserve"> </w:t>
+      </w:r>
+      <w:r>
+        <w:rPr>
+          <w:sz w:val="22"/>
+          <w:szCs w:val="22"/>
+          <w:lang w:val="sr-Cyrl-RS"/>
+        </w:rPr>
+        <w:t xml:space="preserve">Узорци из скупа података за тренирање модела </w:t>
+      </w:r>
+      <w:r>
+        <w:rPr>
+          <w:sz w:val="22"/>
+          <w:szCs w:val="22"/>
+          <w:lang w:val="sr-Cyrl-RS"/>
+        </w:rPr>
+        <w:t>са</w:t>
+      </w:r>
+      <w:r>
+        <w:rPr>
+          <w:sz w:val="22"/>
+          <w:szCs w:val="22"/>
+          <w:lang w:val="sr-Cyrl-RS"/>
+        </w:rPr>
+        <w:t xml:space="preserve"> упал</w:t>
+      </w:r>
+      <w:r>
+        <w:rPr>
+          <w:sz w:val="22"/>
+          <w:szCs w:val="22"/>
+          <w:lang w:val="sr-Cyrl-RS"/>
+        </w:rPr>
+        <w:t>ом</w:t>
+      </w:r>
+    </w:p>
+    <w:p>
+      <w:pPr>
+        <w:pStyle w:val="Heading1"/>
+        <w:rPr>
+          <w:lang w:val="en-US"/>
+        </w:rPr>
+      </w:pPr>
+    </w:p>
+    <w:p>
+      <w:pPr>
+        <w:pStyle w:val="Heading1"/>
+        <w:rPr>
+          <w:lang w:val="sr-Cyrl-RS"/>
+        </w:rPr>
+      </w:pPr>
+      <w:r>
+        <w:rPr>
+          <w:lang w:val="sr-Cyrl-RS"/>
+        </w:rPr>
+        <w:t>Припрема података</w:t>
+      </w:r>
+    </w:p>
+    <w:p>
+      <w:pPr>
+        <w:rPr>
+          <w:lang w:val="sr-Cyrl-RS"/>
+        </w:rPr>
+      </w:pPr>
+    </w:p>
+    <w:p>
+      <w:pPr>
+        <w:spacing w:line="360" w:lineRule="auto"/>
+        <w:rPr>
+          <w:lang w:val="sr-Cyrl-RS"/>
+        </w:rPr>
+      </w:pPr>
+      <w:r>
+        <w:rPr>
+          <w:lang w:val="sr-Cyrl-RS"/>
+        </w:rPr>
+        <w:t xml:space="preserve">Пре креирања и тренирања модела за класификацију слика, потребно је прво формирати скуп за </w:t>
+      </w:r>
+      <w:proofErr w:type="spellStart"/>
+      <w:r>
+        <w:rPr>
+          <w:lang w:val="sr-Cyrl-RS"/>
+        </w:rPr>
+        <w:t>валидацију</w:t>
+      </w:r>
+      <w:proofErr w:type="spellEnd"/>
+      <w:r>
+        <w:rPr>
+          <w:lang w:val="sr-Cyrl-RS"/>
+        </w:rPr>
+        <w:t xml:space="preserve">. </w:t>
+      </w:r>
+      <w:r>
+        <w:rPr>
+          <w:lang w:val="sr-Cyrl-RS"/>
+        </w:rPr>
+        <w:t xml:space="preserve">Потребно је своје улазне податке расподелити у подскупове за обуку, </w:t>
+      </w:r>
+      <w:proofErr w:type="spellStart"/>
+      <w:r>
+        <w:rPr>
+          <w:lang w:val="sr-Cyrl-RS"/>
+        </w:rPr>
+        <w:t>валидацију</w:t>
+      </w:r>
+      <w:proofErr w:type="spellEnd"/>
+      <w:r>
+        <w:rPr>
+          <w:lang w:val="sr-Cyrl-RS"/>
+        </w:rPr>
+        <w:t xml:space="preserve"> и </w:t>
+      </w:r>
+      <w:proofErr w:type="spellStart"/>
+      <w:r>
+        <w:rPr>
+          <w:lang w:val="sr-Cyrl-RS"/>
+        </w:rPr>
+        <w:t>тестиранње</w:t>
+      </w:r>
+      <w:proofErr w:type="spellEnd"/>
+      <w:r>
+        <w:rPr>
+          <w:lang w:val="sr-Cyrl-RS"/>
+        </w:rPr>
+        <w:t xml:space="preserve"> како би се спречио</w:t>
+      </w:r>
+      <w:r>
+        <w:rPr>
+          <w:lang w:val="en-US"/>
+        </w:rPr>
+        <w:t xml:space="preserve"> </w:t>
+      </w:r>
+      <w:r>
+        <w:rPr>
+          <w:i/>
+          <w:iCs/>
+        </w:rPr>
+        <w:t>overfitting</w:t>
+      </w:r>
+      <w:r>
+        <w:t xml:space="preserve"> </w:t>
+      </w:r>
+      <w:r>
+        <w:rPr>
+          <w:lang w:val="sr-Cyrl-RS"/>
+        </w:rPr>
+        <w:t xml:space="preserve">у процесу учења и </w:t>
+      </w:r>
+      <w:r>
+        <w:rPr>
+          <w:lang w:val="sr-Cyrl-RS"/>
+        </w:rPr>
+        <w:t>да би могли да ефикасно проценимо наш модел</w:t>
+      </w:r>
+      <w:r>
+        <w:rPr>
+          <w:lang w:val="sr-Cyrl-RS"/>
+        </w:rPr>
+        <w:t>.</w:t>
+      </w:r>
+      <w:r>
+        <w:rPr>
+          <w:i/>
+          <w:iCs/>
+        </w:rPr>
+        <w:t xml:space="preserve"> </w:t>
+      </w:r>
+      <w:r>
+        <w:rPr>
+          <w:i/>
+          <w:iCs/>
+          <w:lang w:val="sr-Cyrl-RS"/>
+        </w:rPr>
+        <w:t>О</w:t>
+      </w:r>
+      <w:r>
+        <w:rPr>
+          <w:i/>
+          <w:iCs/>
+        </w:rPr>
+        <w:t>verfitting</w:t>
+      </w:r>
+      <w:r>
+        <w:rPr>
+          <w:lang w:val="sr-Cyrl-RS"/>
+        </w:rPr>
+        <w:t xml:space="preserve"> </w:t>
+      </w:r>
+      <w:r>
+        <w:rPr>
+          <w:lang w:val="sr-Cyrl-RS"/>
+        </w:rPr>
+        <w:t xml:space="preserve">се дешава када модел научи претерано добро до те мере да негативно утиче на перформансе модела на новим подацима. То значи да се лоши делови узорка науче као што су шум и остале нестабилности у подацима и користе као ваљани концепти у оквиру модела. </w:t>
+      </w:r>
+      <w:r>
+        <w:rPr>
+          <w:lang w:val="sr-Cyrl-RS"/>
+        </w:rPr>
+        <w:t xml:space="preserve">Овакав начин процеса негативно утиче на способност модела да се генерализују. Вероватноћа </w:t>
+      </w:r>
+      <w:r>
+        <w:rPr>
+          <w:lang w:val="sr-Cyrl-RS"/>
+        </w:rPr>
+        <w:lastRenderedPageBreak/>
+        <w:t xml:space="preserve">за оваквом појавом је већа код </w:t>
+      </w:r>
+      <w:proofErr w:type="spellStart"/>
+      <w:r>
+        <w:rPr>
+          <w:lang w:val="sr-Cyrl-RS"/>
+        </w:rPr>
+        <w:t>непараметарских</w:t>
+      </w:r>
+      <w:proofErr w:type="spellEnd"/>
+      <w:r>
+        <w:rPr>
+          <w:lang w:val="sr-Cyrl-RS"/>
+        </w:rPr>
+        <w:t xml:space="preserve"> и нелинеарних модела који имају већу флексибилност приликом учења циљне функције. </w:t>
+      </w:r>
+      <w:r>
+        <w:rPr>
+          <w:lang w:val="sr-Cyrl-RS"/>
+        </w:rPr>
+        <w:t xml:space="preserve">Како би смо боље схватили разлику између скупа за тренинг, </w:t>
+      </w:r>
+      <w:proofErr w:type="spellStart"/>
+      <w:r>
+        <w:rPr>
+          <w:lang w:val="sr-Cyrl-RS"/>
+        </w:rPr>
+        <w:t>валидацију</w:t>
+      </w:r>
+      <w:proofErr w:type="spellEnd"/>
+      <w:r>
+        <w:rPr>
+          <w:lang w:val="sr-Cyrl-RS"/>
+        </w:rPr>
+        <w:t xml:space="preserve"> и тестирање, треба обратити пажњу на одломак из текста из </w:t>
+      </w:r>
+      <w:proofErr w:type="spellStart"/>
+      <w:r>
+        <w:rPr>
+          <w:lang w:val="sr-Cyrl-RS"/>
+        </w:rPr>
+        <w:t>Риплијеве</w:t>
+      </w:r>
+      <w:proofErr w:type="spellEnd"/>
+      <w:r>
+        <w:rPr>
+          <w:lang w:val="sr-Cyrl-RS"/>
+        </w:rPr>
+        <w:t xml:space="preserve"> књиге „Препознавање узорака и неуронске мреже“ (</w:t>
+      </w:r>
+      <w:proofErr w:type="spellStart"/>
+      <w:r>
+        <w:rPr>
+          <w:lang w:val="sr-Cyrl-RS"/>
+        </w:rPr>
+        <w:t>Pattern</w:t>
+      </w:r>
+      <w:proofErr w:type="spellEnd"/>
+      <w:r>
+        <w:rPr>
+          <w:lang w:val="sr-Cyrl-RS"/>
+        </w:rPr>
+        <w:t xml:space="preserve"> </w:t>
+      </w:r>
+      <w:proofErr w:type="spellStart"/>
+      <w:r>
+        <w:rPr>
+          <w:lang w:val="sr-Cyrl-RS"/>
+        </w:rPr>
+        <w:t>Recognition</w:t>
+      </w:r>
+      <w:proofErr w:type="spellEnd"/>
+      <w:r>
+        <w:rPr>
+          <w:lang w:val="sr-Cyrl-RS"/>
+        </w:rPr>
+        <w:t xml:space="preserve"> </w:t>
+      </w:r>
+      <w:proofErr w:type="spellStart"/>
+      <w:r>
+        <w:rPr>
+          <w:lang w:val="sr-Cyrl-RS"/>
+        </w:rPr>
+        <w:t>and</w:t>
+      </w:r>
+      <w:proofErr w:type="spellEnd"/>
+      <w:r>
+        <w:rPr>
+          <w:lang w:val="sr-Cyrl-RS"/>
+        </w:rPr>
+        <w:t xml:space="preserve"> </w:t>
+      </w:r>
+      <w:proofErr w:type="spellStart"/>
+      <w:r>
+        <w:rPr>
+          <w:lang w:val="sr-Cyrl-RS"/>
+        </w:rPr>
+        <w:t>Neural</w:t>
+      </w:r>
+      <w:proofErr w:type="spellEnd"/>
+      <w:r>
+        <w:rPr>
+          <w:lang w:val="sr-Cyrl-RS"/>
+        </w:rPr>
+        <w:t xml:space="preserve"> </w:t>
+      </w:r>
+      <w:proofErr w:type="spellStart"/>
+      <w:r>
+        <w:rPr>
+          <w:lang w:val="sr-Cyrl-RS"/>
+        </w:rPr>
+        <w:t>Networks</w:t>
+      </w:r>
+      <w:proofErr w:type="spellEnd"/>
+      <w:r>
+        <w:rPr>
+          <w:lang w:val="sr-Cyrl-RS"/>
+        </w:rPr>
+        <w:t>). Ови скупови податак су дефинисани на следећи начин:</w:t>
+      </w:r>
+    </w:p>
+    <w:p>
+      <w:pPr>
+        <w:spacing w:line="360" w:lineRule="auto"/>
+        <w:rPr>
+          <w:lang w:val="sr-Cyrl-RS"/>
+        </w:rPr>
+      </w:pPr>
+      <w:r>
+        <w:rPr>
+          <w:lang w:val="sr-Cyrl-RS"/>
+        </w:rPr>
+        <w:t xml:space="preserve"> </w:t>
+      </w:r>
+    </w:p>
+    <w:p>
+      <w:pPr>
+        <w:spacing w:line="360" w:lineRule="auto"/>
+        <w:rPr>
+          <w:i/>
+          <w:iCs/>
+          <w:lang w:val="sr-Cyrl-RS"/>
+        </w:rPr>
+      </w:pPr>
+      <w:r>
+        <w:rPr>
+          <w:lang w:val="sr-Cyrl-RS"/>
+        </w:rPr>
+        <w:t>„</w:t>
+      </w:r>
+      <w:r>
+        <w:rPr>
+          <w:i/>
+          <w:iCs/>
+          <w:lang w:val="sr-Cyrl-RS"/>
+        </w:rPr>
+        <w:t>– Сет за обуку: Скуп примера који се користе за учење, односно да одговарају параметрима класификатора.</w:t>
+      </w:r>
+    </w:p>
+    <w:p>
+      <w:pPr>
+        <w:spacing w:line="360" w:lineRule="auto"/>
+        <w:rPr>
+          <w:i/>
+          <w:iCs/>
+          <w:lang w:val="sr-Cyrl-RS"/>
+        </w:rPr>
+      </w:pPr>
+      <w:r>
+        <w:rPr>
+          <w:i/>
+          <w:iCs/>
+          <w:lang w:val="sr-Cyrl-RS"/>
+        </w:rPr>
+        <w:t xml:space="preserve">– Скуп за </w:t>
+      </w:r>
+      <w:proofErr w:type="spellStart"/>
+      <w:r>
+        <w:rPr>
+          <w:i/>
+          <w:iCs/>
+          <w:lang w:val="sr-Cyrl-RS"/>
+        </w:rPr>
+        <w:t>валидацију</w:t>
+      </w:r>
+      <w:proofErr w:type="spellEnd"/>
+      <w:r>
+        <w:rPr>
+          <w:i/>
+          <w:iCs/>
+          <w:lang w:val="sr-Cyrl-RS"/>
+        </w:rPr>
+        <w:t>: Скуп примера који се користе за подешавање параметара класификатора, на пример за избор броја скривених јединица у неуронској мрежи.</w:t>
+      </w:r>
+    </w:p>
+    <w:p>
+      <w:pPr>
+        <w:spacing w:line="360" w:lineRule="auto"/>
+        <w:rPr>
+          <w:i/>
+          <w:iCs/>
+          <w:vertAlign w:val="superscript"/>
+          <w:lang w:val="sr-Cyrl-RS"/>
+        </w:rPr>
+      </w:pPr>
+      <w:r>
+        <w:rPr>
+          <w:i/>
+          <w:iCs/>
+          <w:lang w:val="sr-Cyrl-RS"/>
+        </w:rPr>
+        <w:t xml:space="preserve">– </w:t>
+      </w:r>
+      <w:proofErr w:type="spellStart"/>
+      <w:r>
+        <w:rPr>
+          <w:i/>
+          <w:iCs/>
+          <w:lang w:val="sr-Cyrl-RS"/>
+        </w:rPr>
+        <w:t>Тестни</w:t>
+      </w:r>
+      <w:proofErr w:type="spellEnd"/>
+      <w:r>
+        <w:rPr>
+          <w:i/>
+          <w:iCs/>
+          <w:lang w:val="sr-Cyrl-RS"/>
+        </w:rPr>
+        <w:t xml:space="preserve"> скуп: Скуп примера који се користи само за процену перформанси потпуно </w:t>
+      </w:r>
+      <w:r>
+        <w:rPr>
+          <w:i/>
+          <w:iCs/>
+          <w:lang w:val="sr-Cyrl-RS"/>
+        </w:rPr>
+        <w:t>одређено</w:t>
+      </w:r>
+      <w:r>
+        <w:rPr>
+          <w:i/>
+          <w:iCs/>
+          <w:lang w:val="sr-Cyrl-RS"/>
+        </w:rPr>
+        <w:t>г класификатора.</w:t>
+      </w:r>
+      <w:r>
+        <w:rPr>
+          <w:i/>
+          <w:iCs/>
+          <w:lang w:val="sr-Cyrl-RS"/>
+        </w:rPr>
+        <w:t>“</w:t>
+      </w:r>
+      <w:r>
+        <w:rPr>
+          <w:i/>
+          <w:iCs/>
+          <w:vertAlign w:val="superscript"/>
+          <w:lang w:val="sr-Cyrl-RS"/>
+        </w:rPr>
+        <w:t xml:space="preserve"> 1</w:t>
+      </w:r>
+    </w:p>
+    <w:p>
+      <w:pPr>
+        <w:spacing w:line="360" w:lineRule="auto"/>
+        <w:rPr>
+          <w:lang w:val="sr-Cyrl-RS"/>
+        </w:rPr>
+      </w:pPr>
+    </w:p>
+    <w:p>
+      <w:pPr>
+        <w:spacing w:line="360" w:lineRule="auto"/>
+        <w:rPr>
+          <w:lang w:val="sr-Cyrl-RS"/>
+        </w:rPr>
+      </w:pPr>
+      <w:r>
+        <w:rPr>
+          <w:lang w:val="sr-Cyrl-RS"/>
+        </w:rPr>
+        <w:t xml:space="preserve">У овом случају користимо класичну поделу </w:t>
+      </w:r>
+      <w:proofErr w:type="spellStart"/>
+      <w:r>
+        <w:rPr>
+          <w:lang w:val="sr-Cyrl-RS"/>
+        </w:rPr>
+        <w:t>оригиналог</w:t>
+      </w:r>
+      <w:proofErr w:type="spellEnd"/>
+      <w:r>
+        <w:rPr>
+          <w:lang w:val="sr-Cyrl-RS"/>
+        </w:rPr>
+        <w:t xml:space="preserve"> скуп података за тренирање. </w:t>
+      </w:r>
+      <w:r>
+        <w:rPr>
+          <w:lang w:val="sr-Cyrl-RS"/>
+        </w:rPr>
+        <w:t xml:space="preserve">Делимо скуп на 80% за стварну обуку и 20% за потребе </w:t>
+      </w:r>
+      <w:proofErr w:type="spellStart"/>
+      <w:r>
+        <w:rPr>
+          <w:lang w:val="sr-Cyrl-RS"/>
+        </w:rPr>
+        <w:t>валидације</w:t>
+      </w:r>
+      <w:proofErr w:type="spellEnd"/>
+      <w:r>
+        <w:rPr>
+          <w:lang w:val="sr-Cyrl-RS"/>
+        </w:rPr>
+        <w:t>.</w:t>
+      </w:r>
+      <w:r>
+        <w:rPr>
+          <w:lang w:val="en-US"/>
+        </w:rPr>
+        <w:t xml:space="preserve"> </w:t>
+      </w:r>
+      <w:r>
+        <w:rPr>
+          <w:lang w:val="sr-Cyrl-RS"/>
+        </w:rPr>
+        <w:t xml:space="preserve"> Затим је потребно учитати слике из фолдера и припремити их за обраду. </w:t>
+      </w:r>
+    </w:p>
+    <w:p>
+      <w:pPr>
+        <w:spacing w:line="360" w:lineRule="auto"/>
+        <w:rPr>
+          <w:lang w:val="sr-Cyrl-RS"/>
+        </w:rPr>
+      </w:pPr>
+      <w:r>
+        <w:rPr>
+          <w:lang w:val="sr-Cyrl-RS"/>
+        </w:rPr>
+        <w:t xml:space="preserve">Почињемо са одређивањем генератора података. Са </w:t>
+      </w:r>
+      <w:proofErr w:type="spellStart"/>
+      <w:r>
+        <w:rPr>
+          <w:i/>
+          <w:iCs/>
+          <w:lang w:val="sr-Cyrl-RS"/>
+        </w:rPr>
+        <w:t>Keras</w:t>
+      </w:r>
+      <w:proofErr w:type="spellEnd"/>
+      <w:r>
+        <w:rPr>
+          <w:i/>
+          <w:iCs/>
+          <w:lang w:val="sr-Cyrl-RS"/>
+        </w:rPr>
+        <w:t xml:space="preserve"> </w:t>
+      </w:r>
+      <w:proofErr w:type="spellStart"/>
+      <w:r>
+        <w:rPr>
+          <w:i/>
+          <w:iCs/>
+          <w:lang w:val="sr-Cyrl-RS"/>
+        </w:rPr>
+        <w:t>Image</w:t>
+      </w:r>
+      <w:proofErr w:type="spellEnd"/>
+      <w:r>
+        <w:rPr>
+          <w:i/>
+          <w:iCs/>
+          <w:lang w:val="sr-Cyrl-RS"/>
+        </w:rPr>
+        <w:t xml:space="preserve"> </w:t>
+      </w:r>
+      <w:proofErr w:type="spellStart"/>
+      <w:r>
+        <w:rPr>
+          <w:i/>
+          <w:iCs/>
+          <w:lang w:val="sr-Cyrl-RS"/>
+        </w:rPr>
+        <w:t>Data</w:t>
+      </w:r>
+      <w:proofErr w:type="spellEnd"/>
+      <w:r>
+        <w:rPr>
+          <w:i/>
+          <w:iCs/>
+          <w:lang w:val="sr-Cyrl-RS"/>
+        </w:rPr>
+        <w:t xml:space="preserve"> </w:t>
+      </w:r>
+      <w:proofErr w:type="spellStart"/>
+      <w:r>
+        <w:rPr>
+          <w:i/>
+          <w:iCs/>
+          <w:lang w:val="sr-Cyrl-RS"/>
+        </w:rPr>
+        <w:t>Generator</w:t>
+      </w:r>
+      <w:proofErr w:type="spellEnd"/>
+      <w:r>
+        <w:rPr>
+          <w:lang w:val="sr-Cyrl-RS"/>
+        </w:rPr>
+        <w:t xml:space="preserve">, можемо променити и прилагодити величину пиксела и применити насумичну трансформацију за повећање података. </w:t>
+      </w:r>
+      <w:r>
+        <w:rPr>
+          <w:lang w:val="sr-Cyrl-RS"/>
+        </w:rPr>
+        <w:t xml:space="preserve">Користимо два различита генератора, један за тренинг – </w:t>
+      </w:r>
+      <w:proofErr w:type="spellStart"/>
+      <w:r>
+        <w:rPr>
+          <w:i/>
+          <w:iCs/>
+          <w:lang w:val="en-US"/>
+        </w:rPr>
+        <w:t>train_imggen</w:t>
+      </w:r>
+      <w:proofErr w:type="spellEnd"/>
+      <w:r>
+        <w:rPr>
+          <w:lang w:val="sr-Cyrl-RS"/>
+        </w:rPr>
+        <w:t xml:space="preserve">, други за </w:t>
+      </w:r>
+      <w:proofErr w:type="spellStart"/>
+      <w:r>
+        <w:rPr>
+          <w:lang w:val="sr-Cyrl-RS"/>
+        </w:rPr>
+        <w:t>валидацију</w:t>
+      </w:r>
+      <w:proofErr w:type="spellEnd"/>
+      <w:r>
+        <w:rPr>
+          <w:lang w:val="en-US"/>
+        </w:rPr>
+        <w:t xml:space="preserve"> – </w:t>
+      </w:r>
+      <w:proofErr w:type="spellStart"/>
+      <w:r>
+        <w:rPr>
+          <w:i/>
+          <w:iCs/>
+          <w:lang w:val="en-US"/>
+        </w:rPr>
+        <w:t>val_</w:t>
+      </w:r>
+      <w:r>
+        <w:rPr>
+          <w:i/>
+          <w:iCs/>
+          <w:lang w:val="en-US"/>
+        </w:rPr>
+        <w:t>img</w:t>
+      </w:r>
+      <w:r>
+        <w:rPr>
+          <w:i/>
+          <w:iCs/>
+          <w:lang w:val="en-US"/>
+        </w:rPr>
+        <w:t>gen</w:t>
+      </w:r>
+      <w:proofErr w:type="spellEnd"/>
+      <w:r>
+        <w:rPr>
+          <w:lang w:val="sr-Cyrl-RS"/>
+        </w:rPr>
+        <w:t xml:space="preserve">. </w:t>
+      </w:r>
+    </w:p>
+    <w:p>
+      <w:pPr>
+        <w:spacing w:line="360" w:lineRule="auto"/>
+        <w:rPr>
+          <w:lang w:val="en-US"/>
+        </w:rPr>
+      </w:pPr>
+      <w:r>
+        <w:rPr>
+          <w:lang w:val="sr-Cyrl-RS"/>
+        </w:rPr>
+        <w:t xml:space="preserve">Ове генераторе примењујемо на сваки скуп података како би све слике биле стандардизоване, помоћу функције </w:t>
+      </w:r>
+      <w:proofErr w:type="spellStart"/>
+      <w:r>
+        <w:rPr>
+          <w:i/>
+          <w:iCs/>
+          <w:lang w:val="sr-Cyrl-RS"/>
+        </w:rPr>
+        <w:t>flow_from_dataframe</w:t>
+      </w:r>
+      <w:proofErr w:type="spellEnd"/>
+      <w:r>
+        <w:rPr>
+          <w:lang w:val="sr-Cyrl-RS"/>
+        </w:rPr>
+        <w:t xml:space="preserve">. Ова метода је склопу </w:t>
+      </w:r>
+      <w:proofErr w:type="spellStart"/>
+      <w:r>
+        <w:rPr>
+          <w:i/>
+          <w:iCs/>
+          <w:lang w:val="en-US"/>
+        </w:rPr>
+        <w:t>Keras</w:t>
+      </w:r>
+      <w:proofErr w:type="spellEnd"/>
+      <w:r>
+        <w:rPr>
+          <w:lang w:val="en-US"/>
+        </w:rPr>
+        <w:t xml:space="preserve"> </w:t>
+      </w:r>
+      <w:r>
+        <w:rPr>
+          <w:lang w:val="sr-Cyrl-RS"/>
+        </w:rPr>
+        <w:t xml:space="preserve">библиотеке, али је уз то потребно и инсталирати </w:t>
+      </w:r>
+      <w:r>
+        <w:rPr>
+          <w:i/>
+          <w:iCs/>
+          <w:lang w:val="en-US"/>
+        </w:rPr>
+        <w:t>Pandas</w:t>
+      </w:r>
+      <w:r>
+        <w:rPr>
+          <w:i/>
+          <w:iCs/>
+          <w:lang w:val="en-US"/>
+        </w:rPr>
+        <w:t xml:space="preserve"> </w:t>
+      </w:r>
+      <w:r>
+        <w:rPr>
+          <w:lang w:val="sr-Cyrl-RS"/>
+        </w:rPr>
+        <w:t>библиотеку.</w:t>
+      </w:r>
+      <w:r>
+        <w:rPr>
+          <w:lang w:val="sr-Cyrl-RS"/>
+        </w:rPr>
+        <w:t xml:space="preserve"> Осим трансформација дефинисаних у сваком генератору, слике се такође мењају на основу параметара у </w:t>
+      </w:r>
+      <w:proofErr w:type="spellStart"/>
+      <w:r>
+        <w:rPr>
+          <w:i/>
+          <w:iCs/>
+          <w:lang w:val="sr-Cyrl-RS"/>
+        </w:rPr>
+        <w:t>target_size</w:t>
+      </w:r>
+      <w:proofErr w:type="spellEnd"/>
+      <w:r>
+        <w:rPr>
+          <w:i/>
+          <w:iCs/>
+          <w:lang w:val="sr-Cyrl-RS"/>
+        </w:rPr>
+        <w:t xml:space="preserve">. </w:t>
+      </w:r>
+      <w:r>
+        <w:rPr>
+          <w:lang w:val="sr-Cyrl-RS"/>
+        </w:rPr>
+        <w:t>Величина слике постављена је на 22</w:t>
+      </w:r>
+      <w:r>
+        <w:rPr>
+          <w:lang w:val="en-US"/>
+        </w:rPr>
+        <w:t>4 (</w:t>
+      </w:r>
+      <w:proofErr w:type="spellStart"/>
+      <w:r>
+        <w:rPr>
+          <w:i/>
+          <w:iCs/>
+          <w:lang w:val="en-US"/>
+        </w:rPr>
+        <w:t>image_size</w:t>
+      </w:r>
+      <w:proofErr w:type="spellEnd"/>
+      <w:r>
+        <w:rPr>
+          <w:lang w:val="en-US"/>
+        </w:rPr>
+        <w:t xml:space="preserve"> = 224), </w:t>
+      </w:r>
+      <w:r>
+        <w:rPr>
+          <w:i/>
+          <w:iCs/>
+          <w:lang w:val="en-US"/>
+        </w:rPr>
+        <w:t>batch</w:t>
+      </w:r>
+      <w:r>
+        <w:rPr>
+          <w:lang w:val="en-US"/>
+        </w:rPr>
+        <w:t xml:space="preserve"> </w:t>
+      </w:r>
+      <w:r>
+        <w:rPr>
+          <w:lang w:val="sr-Cyrl-RS"/>
+        </w:rPr>
+        <w:t xml:space="preserve">износи 32, а </w:t>
+      </w:r>
+      <w:r>
+        <w:rPr>
+          <w:i/>
+          <w:iCs/>
+          <w:lang w:val="en-US"/>
+        </w:rPr>
+        <w:t>seed</w:t>
+      </w:r>
+      <w:r>
+        <w:rPr>
+          <w:i/>
+          <w:iCs/>
+          <w:lang w:val="en-US"/>
+        </w:rPr>
+        <w:t xml:space="preserve"> </w:t>
+      </w:r>
+      <w:r>
+        <w:rPr>
+          <w:lang w:val="en-US"/>
+        </w:rPr>
+        <w:t xml:space="preserve">42. </w:t>
+      </w:r>
+    </w:p>
+    <w:p>
+      <w:pPr>
+        <w:spacing w:line="360" w:lineRule="auto"/>
+        <w:rPr>
+          <w:lang w:val="en-US"/>
+        </w:rPr>
+      </w:pPr>
+    </w:p>
+    <w:p>
+      <w:pPr>
+        <w:pStyle w:val="Heading1"/>
+        <w:rPr>
+          <w:lang w:val="sr-Cyrl-RS"/>
+        </w:rPr>
+      </w:pPr>
+      <w:r>
+        <w:rPr>
+          <w:lang w:val="sr-Cyrl-RS"/>
+        </w:rPr>
+        <w:lastRenderedPageBreak/>
+        <w:t>Дефинисање модела</w:t>
+      </w:r>
+    </w:p>
+    <w:p>
+      <w:pPr>
+        <w:rPr>
+          <w:lang w:val="sr-Cyrl-RS"/>
+        </w:rPr>
+      </w:pPr>
+    </w:p>
+    <w:p>
+      <w:pPr>
+        <w:spacing w:line="360" w:lineRule="auto"/>
+        <w:rPr>
+          <w:lang w:val="en-US"/>
+        </w:rPr>
+      </w:pPr>
+      <w:r>
+        <w:rPr>
+          <w:lang w:val="sr-Cyrl-RS"/>
+        </w:rPr>
+        <w:t>После припреме података спремни смо на следећу фазу пројекта, а то је креирање и обучавање модела за класификацију слика.</w:t>
+      </w:r>
+    </w:p>
+    <w:p>
+      <w:pPr>
+        <w:spacing w:line="360" w:lineRule="auto"/>
+        <w:rPr>
+          <w:lang w:val="sr-Cyrl-RS"/>
+        </w:rPr>
+      </w:pPr>
+      <w:r>
+        <w:rPr>
+          <w:lang w:val="sr-Cyrl-RS"/>
+        </w:rPr>
+        <w:t xml:space="preserve">Пре креирања модела, потребно је поставити </w:t>
+      </w:r>
+      <w:r>
+        <w:rPr>
+          <w:lang w:val="sr-Cyrl-RS"/>
+        </w:rPr>
+        <w:t xml:space="preserve">повратне позиве односно </w:t>
+      </w:r>
+      <w:r>
+        <w:rPr>
+          <w:i/>
+          <w:iCs/>
+          <w:lang w:val="en-US"/>
+        </w:rPr>
+        <w:t>callbacks</w:t>
+      </w:r>
+      <w:r>
+        <w:rPr>
+          <w:i/>
+          <w:iCs/>
+          <w:lang w:val="en-US"/>
+        </w:rPr>
+        <w:t xml:space="preserve">. </w:t>
+      </w:r>
+      <w:r>
+        <w:rPr>
+          <w:lang w:val="sr-Cyrl-RS"/>
+        </w:rPr>
+        <w:t xml:space="preserve">Креирање модела без њих је као вожња возила без функционалних кочница. Имамо малу или никакву контролу над целим процесом који ће вероватно довести до </w:t>
+      </w:r>
+      <w:proofErr w:type="spellStart"/>
+      <w:r>
+        <w:rPr>
+          <w:lang w:val="sr-Cyrl-RS"/>
+        </w:rPr>
+        <w:t>нежељењног</w:t>
+      </w:r>
+      <w:proofErr w:type="spellEnd"/>
+      <w:r>
+        <w:rPr>
+          <w:lang w:val="sr-Cyrl-RS"/>
+        </w:rPr>
+        <w:t xml:space="preserve"> исхода.</w:t>
+      </w:r>
+    </w:p>
+    <w:p>
+      <w:pPr>
+        <w:spacing w:line="360" w:lineRule="auto"/>
+        <w:rPr>
+          <w:lang w:val="en-US"/>
+        </w:rPr>
+      </w:pPr>
+      <w:r>
+        <w:rPr>
+          <w:lang w:val="sr-Cyrl-RS"/>
+        </w:rPr>
+        <w:t xml:space="preserve">Из </w:t>
+      </w:r>
+      <w:proofErr w:type="spellStart"/>
+      <w:r>
+        <w:rPr>
+          <w:i/>
+          <w:iCs/>
+          <w:lang w:val="en-US"/>
+        </w:rPr>
+        <w:t>Keras</w:t>
+      </w:r>
+      <w:proofErr w:type="spellEnd"/>
+      <w:r>
+        <w:rPr>
+          <w:i/>
+          <w:iCs/>
+          <w:lang w:val="en-US"/>
+        </w:rPr>
+        <w:t xml:space="preserve"> </w:t>
+      </w:r>
+      <w:r>
+        <w:rPr>
+          <w:lang w:val="sr-Cyrl-RS"/>
+        </w:rPr>
+        <w:t>документације можемо дефинисати: „</w:t>
+      </w:r>
+      <w:r>
+        <w:rPr>
+          <w:i/>
+          <w:iCs/>
+          <w:lang w:val="sr-Cyrl-RS"/>
+        </w:rPr>
+        <w:t>Повратни позив</w:t>
+      </w:r>
+      <w:r>
+        <w:rPr>
+          <w:i/>
+          <w:iCs/>
+          <w:lang w:val="sr-Cyrl-RS"/>
+        </w:rPr>
+        <w:t xml:space="preserve"> </w:t>
+      </w:r>
+      <w:r>
+        <w:rPr>
+          <w:i/>
+          <w:iCs/>
+          <w:lang w:val="en-US"/>
+        </w:rPr>
+        <w:t>(callback)</w:t>
+      </w:r>
+      <w:r>
+        <w:rPr>
+          <w:i/>
+          <w:iCs/>
+          <w:lang w:val="sr-Cyrl-RS"/>
+        </w:rPr>
+        <w:t xml:space="preserve"> је скуп функција које се примењују у датим фазама проце</w:t>
+      </w:r>
+      <w:r>
+        <w:rPr>
+          <w:i/>
+          <w:iCs/>
+          <w:lang w:val="sr-Cyrl-RS"/>
+        </w:rPr>
+        <w:t>са</w:t>
+      </w:r>
+      <w:r>
+        <w:rPr>
+          <w:i/>
+          <w:iCs/>
+          <w:lang w:val="sr-Cyrl-RS"/>
+        </w:rPr>
+        <w:t xml:space="preserve"> обуке. Можете користити повратне позиве да бисте добили преглед интерних стања и статистике модела током обуке.</w:t>
+      </w:r>
+      <w:r>
+        <w:rPr>
+          <w:i/>
+          <w:iCs/>
+          <w:lang w:val="sr-Cyrl-RS"/>
+        </w:rPr>
+        <w:t>“</w:t>
+      </w:r>
+      <w:r>
+        <w:rPr>
+          <w:i/>
+          <w:iCs/>
+          <w:lang w:val="en-US"/>
+        </w:rPr>
+        <w:t xml:space="preserve"> </w:t>
+      </w:r>
+      <w:r>
+        <w:rPr>
+          <w:i/>
+          <w:iCs/>
+          <w:vertAlign w:val="superscript"/>
+          <w:lang w:val="en-US"/>
+        </w:rPr>
+        <w:t>2</w:t>
+      </w:r>
+    </w:p>
+    <w:p>
+      <w:pPr>
+        <w:spacing w:line="360" w:lineRule="auto"/>
+        <w:rPr>
+          <w:lang w:val="sr-Cyrl-RS"/>
+        </w:rPr>
+      </w:pPr>
+      <w:r>
+        <w:rPr>
+          <w:lang w:val="sr-Cyrl-RS"/>
+        </w:rPr>
+        <w:t xml:space="preserve">Повратни </w:t>
+      </w:r>
+      <w:proofErr w:type="spellStart"/>
+      <w:r>
+        <w:rPr>
+          <w:lang w:val="sr-Cyrl-RS"/>
+        </w:rPr>
+        <w:t>поозиви</w:t>
+      </w:r>
+      <w:proofErr w:type="spellEnd"/>
+      <w:r>
+        <w:rPr>
+          <w:lang w:val="sr-Cyrl-RS"/>
+        </w:rPr>
+        <w:t xml:space="preserve"> </w:t>
+      </w:r>
+      <w:r>
+        <w:rPr>
+          <w:lang w:val="sr-Cyrl-RS"/>
+        </w:rPr>
+        <w:t>(</w:t>
+      </w:r>
+      <w:r>
+        <w:rPr>
+          <w:i/>
+          <w:iCs/>
+          <w:lang w:val="en-US"/>
+        </w:rPr>
+        <w:t>callbacks</w:t>
+      </w:r>
+      <w:r>
+        <w:rPr>
+          <w:lang w:val="sr-Cyrl-RS"/>
+        </w:rPr>
+        <w:t>)</w:t>
+      </w:r>
+      <w:r>
+        <w:rPr>
+          <w:lang w:val="sr-Cyrl-RS"/>
+        </w:rPr>
+        <w:t xml:space="preserve"> највише користимо када желимо да аутоматизујемо неке процедуре након сваке обуке или епохе и помажу вам да имате контролу над целокупним процесом обуке. То значи да имате бољи увид када је неопходно зауставити тренинг када се достигне конкретна вредност за тачност или за губитак</w:t>
+      </w:r>
+      <w:r>
+        <w:rPr>
+          <w:lang w:val="sr-Cyrl-RS"/>
+        </w:rPr>
+        <w:t xml:space="preserve"> функције</w:t>
+      </w:r>
+      <w:r>
+        <w:rPr>
+          <w:lang w:val="sr-Cyrl-RS"/>
+        </w:rPr>
+        <w:t xml:space="preserve">, </w:t>
+      </w:r>
+      <w:r>
+        <w:rPr>
+          <w:lang w:val="sr-Cyrl-RS"/>
+        </w:rPr>
+        <w:t xml:space="preserve"> затим </w:t>
+      </w:r>
+      <w:r>
+        <w:rPr>
+          <w:lang w:val="sr-Cyrl-RS"/>
+        </w:rPr>
+        <w:t>након сваке успешне епохе чува се одређена вре</w:t>
+      </w:r>
+      <w:r>
+        <w:rPr>
+          <w:lang w:val="sr-Cyrl-RS"/>
+        </w:rPr>
+        <w:t>дност контролне тачке, прилагођава се стопа учења током процеса и још много тога.</w:t>
+      </w:r>
+      <w:r>
+        <w:rPr>
+          <w:lang w:val="en-US"/>
+        </w:rPr>
+        <w:t xml:space="preserve"> </w:t>
+      </w:r>
+      <w:r>
+        <w:rPr>
+          <w:lang w:val="sr-Cyrl-RS"/>
+        </w:rPr>
+        <w:t>У овом пројекту користио сам</w:t>
+      </w:r>
+      <w:r>
+        <w:rPr>
+          <w:lang w:val="en-US"/>
+        </w:rPr>
+        <w:t xml:space="preserve"> </w:t>
+      </w:r>
+      <w:proofErr w:type="spellStart"/>
+      <w:r>
+        <w:rPr>
+          <w:i/>
+          <w:iCs/>
+          <w:lang w:val="en-US"/>
+        </w:rPr>
+        <w:t>EarlyStopping</w:t>
+      </w:r>
+      <w:proofErr w:type="spellEnd"/>
+      <w:r>
+        <w:rPr>
+          <w:lang w:val="en-US"/>
+        </w:rPr>
+        <w:t xml:space="preserve"> </w:t>
+      </w:r>
+      <w:r>
+        <w:rPr>
+          <w:lang w:val="sr-Cyrl-RS"/>
+        </w:rPr>
+        <w:t>функцију. Овој функцији можете доделити различите параметре и аргументе које</w:t>
+      </w:r>
+      <w:r>
+        <w:rPr>
+          <w:lang w:val="sr-Cyrl-RS"/>
+        </w:rPr>
+        <w:t xml:space="preserve"> се могу мењати у зависности када је погодно да се процес обуке заустави.</w:t>
+      </w:r>
+      <w:r>
+        <w:rPr>
+          <w:lang w:val="sr-Cyrl-RS"/>
+        </w:rPr>
+        <w:t xml:space="preserve"> Неке од метрика које се користе су:</w:t>
+      </w:r>
+    </w:p>
+    <w:p>
+      <w:pPr>
+        <w:spacing w:line="360" w:lineRule="auto"/>
+        <w:rPr>
+          <w:rFonts w:ascii="Calibri" w:hAnsi="Calibri" w:cs="Calibri"/>
+          <w:lang w:val="sr-Cyrl-RS"/>
+        </w:rPr>
+      </w:pPr>
+      <w:r>
+        <w:rPr>
+          <w:rFonts w:ascii="Calibri" w:hAnsi="Calibri" w:cs="Calibri"/>
+          <w:i/>
+          <w:iCs/>
+          <w:lang w:val="en-US"/>
+        </w:rPr>
+        <w:t>m</w:t>
+      </w:r>
+      <w:proofErr w:type="spellStart"/>
+      <w:r>
+        <w:rPr>
+          <w:rFonts w:ascii="Calibri" w:hAnsi="Calibri" w:cs="Calibri"/>
+          <w:i/>
+          <w:iCs/>
+          <w:lang w:val="sr-Cyrl-RS"/>
+        </w:rPr>
+        <w:t>onitor</w:t>
+      </w:r>
+      <w:proofErr w:type="spellEnd"/>
+      <w:r>
+        <w:rPr>
+          <w:rFonts w:ascii="Calibri" w:hAnsi="Calibri" w:cs="Calibri"/>
+          <w:lang w:val="sr-Cyrl-RS"/>
+        </w:rPr>
+        <w:t>:</w:t>
+      </w:r>
+      <w:r>
+        <w:rPr>
+          <w:rFonts w:ascii="Calibri" w:hAnsi="Calibri" w:cs="Calibri"/>
+          <w:lang w:val="en-US"/>
+        </w:rPr>
+        <w:t xml:space="preserve"> </w:t>
+      </w:r>
+      <w:r>
+        <w:rPr>
+          <w:rFonts w:ascii="Calibri" w:hAnsi="Calibri" w:cs="Calibri"/>
+          <w:lang w:val="sr-Cyrl-RS"/>
+        </w:rPr>
+        <w:t xml:space="preserve">вредност коју је потребно пратити - </w:t>
+      </w:r>
+      <w:proofErr w:type="spellStart"/>
+      <w:r>
+        <w:rPr>
+          <w:rFonts w:ascii="Calibri" w:hAnsi="Calibri" w:cs="Calibri"/>
+          <w:lang w:val="sr-Cyrl-RS"/>
+        </w:rPr>
+        <w:t>val_loss</w:t>
+      </w:r>
+      <w:proofErr w:type="spellEnd"/>
+    </w:p>
+    <w:p>
+      <w:pPr>
+        <w:spacing w:line="360" w:lineRule="auto"/>
+        <w:rPr>
+          <w:rFonts w:ascii="Calibri" w:hAnsi="Calibri" w:cs="Calibri"/>
+          <w:lang w:val="sr-Cyrl-RS"/>
+        </w:rPr>
+      </w:pPr>
+      <w:r>
+        <w:rPr>
+          <w:rFonts w:ascii="Calibri" w:hAnsi="Calibri" w:cs="Calibri"/>
+          <w:i/>
+          <w:iCs/>
+          <w:lang w:val="en-US"/>
+        </w:rPr>
+        <w:t>patience</w:t>
+      </w:r>
+      <w:r>
+        <w:rPr>
+          <w:rFonts w:ascii="Calibri" w:hAnsi="Calibri" w:cs="Calibri"/>
+          <w:lang w:val="en-US"/>
+        </w:rPr>
+        <w:t xml:space="preserve">: </w:t>
+      </w:r>
+      <w:proofErr w:type="spellStart"/>
+      <w:r>
+        <w:rPr>
+          <w:rFonts w:ascii="Calibri" w:hAnsi="Calibri" w:cs="Calibri"/>
+          <w:lang w:val="en-US"/>
+        </w:rPr>
+        <w:t>број</w:t>
+      </w:r>
+      <w:proofErr w:type="spellEnd"/>
+      <w:r>
+        <w:rPr>
+          <w:rFonts w:ascii="Calibri" w:hAnsi="Calibri" w:cs="Calibri"/>
+          <w:lang w:val="en-US"/>
+        </w:rPr>
+        <w:t xml:space="preserve"> </w:t>
+      </w:r>
+      <w:proofErr w:type="spellStart"/>
+      <w:r>
+        <w:rPr>
+          <w:rFonts w:ascii="Calibri" w:hAnsi="Calibri" w:cs="Calibri"/>
+          <w:lang w:val="en-US"/>
+        </w:rPr>
+        <w:t>епоха</w:t>
+      </w:r>
+      <w:proofErr w:type="spellEnd"/>
+      <w:r>
+        <w:rPr>
+          <w:rFonts w:ascii="Calibri" w:hAnsi="Calibri" w:cs="Calibri"/>
+          <w:lang w:val="en-US"/>
+        </w:rPr>
+        <w:t xml:space="preserve"> </w:t>
+      </w:r>
+      <w:proofErr w:type="spellStart"/>
+      <w:r>
+        <w:rPr>
+          <w:rFonts w:ascii="Calibri" w:hAnsi="Calibri" w:cs="Calibri"/>
+          <w:lang w:val="en-US"/>
+        </w:rPr>
+        <w:t>без</w:t>
+      </w:r>
+      <w:proofErr w:type="spellEnd"/>
+      <w:r>
+        <w:rPr>
+          <w:rFonts w:ascii="Calibri" w:hAnsi="Calibri" w:cs="Calibri"/>
+          <w:lang w:val="en-US"/>
+        </w:rPr>
+        <w:t xml:space="preserve"> </w:t>
+      </w:r>
+      <w:proofErr w:type="spellStart"/>
+      <w:r>
+        <w:rPr>
+          <w:rFonts w:ascii="Calibri" w:hAnsi="Calibri" w:cs="Calibri"/>
+          <w:lang w:val="en-US"/>
+        </w:rPr>
+        <w:t>побољшања</w:t>
+      </w:r>
+      <w:proofErr w:type="spellEnd"/>
+      <w:r>
+        <w:rPr>
+          <w:rFonts w:ascii="Calibri" w:hAnsi="Calibri" w:cs="Calibri"/>
+          <w:lang w:val="en-US"/>
+        </w:rPr>
+        <w:t xml:space="preserve"> </w:t>
+      </w:r>
+      <w:proofErr w:type="spellStart"/>
+      <w:r>
+        <w:rPr>
+          <w:rFonts w:ascii="Calibri" w:hAnsi="Calibri" w:cs="Calibri"/>
+          <w:lang w:val="en-US"/>
+        </w:rPr>
+        <w:t>након</w:t>
+      </w:r>
+      <w:proofErr w:type="spellEnd"/>
+      <w:r>
+        <w:rPr>
+          <w:rFonts w:ascii="Calibri" w:hAnsi="Calibri" w:cs="Calibri"/>
+          <w:lang w:val="en-US"/>
+        </w:rPr>
+        <w:t xml:space="preserve"> </w:t>
+      </w:r>
+      <w:proofErr w:type="spellStart"/>
+      <w:r>
+        <w:rPr>
+          <w:rFonts w:ascii="Calibri" w:hAnsi="Calibri" w:cs="Calibri"/>
+          <w:lang w:val="en-US"/>
+        </w:rPr>
+        <w:t>којих</w:t>
+      </w:r>
+      <w:proofErr w:type="spellEnd"/>
+      <w:r>
+        <w:rPr>
+          <w:rFonts w:ascii="Calibri" w:hAnsi="Calibri" w:cs="Calibri"/>
+          <w:lang w:val="en-US"/>
+        </w:rPr>
+        <w:t xml:space="preserve"> </w:t>
+      </w:r>
+      <w:proofErr w:type="spellStart"/>
+      <w:r>
+        <w:rPr>
+          <w:rFonts w:ascii="Calibri" w:hAnsi="Calibri" w:cs="Calibri"/>
+          <w:lang w:val="en-US"/>
+        </w:rPr>
+        <w:t>ће</w:t>
+      </w:r>
+      <w:proofErr w:type="spellEnd"/>
+      <w:r>
+        <w:rPr>
+          <w:rFonts w:ascii="Calibri" w:hAnsi="Calibri" w:cs="Calibri"/>
+          <w:lang w:val="en-US"/>
+        </w:rPr>
+        <w:t xml:space="preserve"> </w:t>
+      </w:r>
+      <w:proofErr w:type="spellStart"/>
+      <w:r>
+        <w:rPr>
+          <w:rFonts w:ascii="Calibri" w:hAnsi="Calibri" w:cs="Calibri"/>
+          <w:lang w:val="en-US"/>
+        </w:rPr>
+        <w:t>обука</w:t>
+      </w:r>
+      <w:proofErr w:type="spellEnd"/>
+      <w:r>
+        <w:rPr>
+          <w:rFonts w:ascii="Calibri" w:hAnsi="Calibri" w:cs="Calibri"/>
+          <w:lang w:val="en-US"/>
+        </w:rPr>
+        <w:t xml:space="preserve"> </w:t>
+      </w:r>
+      <w:proofErr w:type="spellStart"/>
+      <w:r>
+        <w:rPr>
+          <w:rFonts w:ascii="Calibri" w:hAnsi="Calibri" w:cs="Calibri"/>
+          <w:lang w:val="en-US"/>
+        </w:rPr>
+        <w:t>бити</w:t>
+      </w:r>
+      <w:proofErr w:type="spellEnd"/>
+      <w:r>
+        <w:rPr>
+          <w:rFonts w:ascii="Calibri" w:hAnsi="Calibri" w:cs="Calibri"/>
+          <w:lang w:val="en-US"/>
+        </w:rPr>
+        <w:t xml:space="preserve"> </w:t>
+      </w:r>
+      <w:proofErr w:type="spellStart"/>
+      <w:r>
+        <w:rPr>
+          <w:rFonts w:ascii="Calibri" w:hAnsi="Calibri" w:cs="Calibri"/>
+          <w:lang w:val="en-US"/>
+        </w:rPr>
+        <w:t>прекинута</w:t>
+      </w:r>
+      <w:proofErr w:type="spellEnd"/>
+      <w:r>
+        <w:rPr>
+          <w:rFonts w:ascii="Calibri" w:hAnsi="Calibri" w:cs="Calibri"/>
+          <w:lang w:val="en-US"/>
+        </w:rPr>
+        <w:t xml:space="preserve">, </w:t>
+      </w:r>
+      <w:r>
+        <w:rPr>
+          <w:rFonts w:ascii="Calibri" w:hAnsi="Calibri" w:cs="Calibri"/>
+          <w:lang w:val="sr-Cyrl-RS"/>
+        </w:rPr>
+        <w:t>у нашем случају је то 5 епоха</w:t>
+      </w:r>
+    </w:p>
+    <w:p>
+      <w:pPr>
+        <w:spacing w:line="360" w:lineRule="auto"/>
+        <w:rPr>
+          <w:rFonts w:ascii="Calibri" w:hAnsi="Calibri" w:cs="Calibri"/>
+          <w:lang w:val="sr-Cyrl-RS"/>
+        </w:rPr>
+      </w:pPr>
+      <w:proofErr w:type="spellStart"/>
+      <w:r>
+        <w:rPr>
+          <w:rFonts w:ascii="Calibri" w:hAnsi="Calibri" w:cs="Calibri"/>
+          <w:i/>
+          <w:iCs/>
+          <w:lang w:val="sr-Cyrl-RS"/>
+        </w:rPr>
+        <w:t>min_delta</w:t>
+      </w:r>
+      <w:proofErr w:type="spellEnd"/>
+      <w:r>
+        <w:rPr>
+          <w:rFonts w:ascii="Calibri" w:hAnsi="Calibri" w:cs="Calibri"/>
+          <w:i/>
+          <w:iCs/>
+          <w:lang w:val="sr-Cyrl-RS"/>
+        </w:rPr>
+        <w:t>:</w:t>
+      </w:r>
+      <w:r>
+        <w:rPr>
+          <w:rFonts w:ascii="Calibri" w:hAnsi="Calibri" w:cs="Calibri"/>
+          <w:i/>
+          <w:iCs/>
+          <w:lang w:val="sr-Cyrl-RS"/>
+        </w:rPr>
+        <w:t xml:space="preserve"> </w:t>
+      </w:r>
+      <w:r>
+        <w:rPr>
+          <w:rFonts w:ascii="Calibri" w:hAnsi="Calibri" w:cs="Calibri"/>
+          <w:lang w:val="sr-Cyrl-RS"/>
+        </w:rPr>
+        <w:t xml:space="preserve">минимална промена у надгледаној вредности. На пример, </w:t>
+      </w:r>
+      <w:proofErr w:type="spellStart"/>
+      <w:r>
+        <w:rPr>
+          <w:rFonts w:ascii="Calibri" w:hAnsi="Calibri" w:cs="Calibri"/>
+          <w:i/>
+          <w:iCs/>
+          <w:lang w:val="sr-Cyrl-RS"/>
+        </w:rPr>
+        <w:t>min_delta</w:t>
+      </w:r>
+      <w:proofErr w:type="spellEnd"/>
+      <w:r>
+        <w:rPr>
+          <w:rFonts w:ascii="Calibri" w:hAnsi="Calibri" w:cs="Calibri"/>
+          <w:lang w:val="sr-Cyrl-RS"/>
+        </w:rPr>
+        <w:t xml:space="preserve"> </w:t>
+      </w:r>
+      <w:r>
+        <w:rPr>
+          <w:rFonts w:ascii="Calibri" w:hAnsi="Calibri" w:cs="Calibri"/>
+          <w:lang w:val="sr-Cyrl-RS"/>
+        </w:rPr>
+        <w:t>=1 значи да ће процес обуке бити заустављен ако је апсолутна промена надгледане вредности мања од 1</w:t>
+      </w:r>
+      <w:r>
+        <w:rPr>
+          <w:rFonts w:ascii="Calibri" w:hAnsi="Calibri" w:cs="Calibri"/>
+          <w:lang w:val="sr-Cyrl-RS"/>
+        </w:rPr>
+        <w:t>, код нас је доста мања вредност 0.0000001</w:t>
+      </w:r>
+    </w:p>
+    <w:p>
+      <w:pPr>
+        <w:spacing w:line="360" w:lineRule="auto"/>
+        <w:rPr>
+          <w:rFonts w:ascii="Calibri" w:hAnsi="Calibri" w:cs="Calibri"/>
+          <w:lang w:val="sr-Cyrl-RS"/>
+        </w:rPr>
+      </w:pPr>
+      <w:proofErr w:type="spellStart"/>
+      <w:r>
+        <w:rPr>
+          <w:rFonts w:ascii="Calibri" w:hAnsi="Calibri" w:cs="Calibri"/>
+          <w:i/>
+          <w:iCs/>
+          <w:lang w:val="sr-Cyrl-RS"/>
+        </w:rPr>
+        <w:t>restore_best_weights</w:t>
+      </w:r>
+      <w:proofErr w:type="spellEnd"/>
+      <w:r>
+        <w:rPr>
+          <w:rFonts w:ascii="Calibri" w:hAnsi="Calibri" w:cs="Calibri"/>
+          <w:i/>
+          <w:iCs/>
+          <w:lang w:val="sr-Cyrl-RS"/>
+        </w:rPr>
+        <w:t>:</w:t>
+      </w:r>
+      <w:r>
+        <w:rPr>
+          <w:rFonts w:ascii="Calibri" w:hAnsi="Calibri" w:cs="Calibri"/>
+          <w:i/>
+          <w:iCs/>
+          <w:lang w:val="sr-Cyrl-RS"/>
+        </w:rPr>
+        <w:t xml:space="preserve"> </w:t>
+      </w:r>
+      <w:r>
+        <w:rPr>
+          <w:rFonts w:ascii="Calibri" w:hAnsi="Calibri" w:cs="Calibri"/>
+          <w:lang w:val="sr-Cyrl-RS"/>
+        </w:rPr>
+        <w:t>поде</w:t>
+      </w:r>
+      <w:r>
+        <w:rPr>
+          <w:rFonts w:ascii="Calibri" w:hAnsi="Calibri" w:cs="Calibri"/>
+          <w:lang w:val="sr-Cyrl-RS"/>
+        </w:rPr>
+        <w:t>шавамо</w:t>
+      </w:r>
+      <w:r>
+        <w:rPr>
+          <w:rFonts w:ascii="Calibri" w:hAnsi="Calibri" w:cs="Calibri"/>
+          <w:lang w:val="sr-Cyrl-RS"/>
+        </w:rPr>
+        <w:t xml:space="preserve"> ову метрику на Тачно</w:t>
+      </w:r>
+      <w:r>
+        <w:rPr>
+          <w:rFonts w:ascii="Calibri" w:hAnsi="Calibri" w:cs="Calibri"/>
+          <w:lang w:val="sr-Cyrl-RS"/>
+        </w:rPr>
+        <w:t xml:space="preserve"> (</w:t>
+      </w:r>
+      <w:r>
+        <w:rPr>
+          <w:rFonts w:ascii="Calibri" w:hAnsi="Calibri" w:cs="Calibri"/>
+          <w:i/>
+          <w:iCs/>
+          <w:lang w:val="sr-Cyrl-RS"/>
+        </w:rPr>
+        <w:t>Т</w:t>
+      </w:r>
+      <w:r>
+        <w:rPr>
+          <w:rFonts w:ascii="Calibri" w:hAnsi="Calibri" w:cs="Calibri"/>
+          <w:i/>
+          <w:iCs/>
+          <w:lang w:val="en-US"/>
+        </w:rPr>
+        <w:t>rue</w:t>
+      </w:r>
+      <w:r>
+        <w:rPr>
+          <w:rFonts w:ascii="Calibri" w:hAnsi="Calibri" w:cs="Calibri"/>
+          <w:lang w:val="en-US"/>
+        </w:rPr>
+        <w:t>)</w:t>
+      </w:r>
+      <w:r>
+        <w:rPr>
+          <w:rFonts w:ascii="Calibri" w:hAnsi="Calibri" w:cs="Calibri"/>
+          <w:lang w:val="sr-Cyrl-RS"/>
+        </w:rPr>
+        <w:t xml:space="preserve"> ако жели</w:t>
+      </w:r>
+      <w:proofErr w:type="spellStart"/>
+      <w:r>
+        <w:rPr>
+          <w:rFonts w:ascii="Calibri" w:hAnsi="Calibri" w:cs="Calibri"/>
+          <w:lang w:val="en-US"/>
+        </w:rPr>
+        <w:t>mo</w:t>
+      </w:r>
+      <w:proofErr w:type="spellEnd"/>
+      <w:r>
+        <w:rPr>
+          <w:rFonts w:ascii="Calibri" w:hAnsi="Calibri" w:cs="Calibri"/>
+          <w:lang w:val="sr-Cyrl-RS"/>
+        </w:rPr>
+        <w:t xml:space="preserve"> да задржи</w:t>
+      </w:r>
+      <w:proofErr w:type="spellStart"/>
+      <w:r>
+        <w:rPr>
+          <w:rFonts w:ascii="Calibri" w:hAnsi="Calibri" w:cs="Calibri"/>
+          <w:lang w:val="en-US"/>
+        </w:rPr>
+        <w:t>mo</w:t>
+      </w:r>
+      <w:proofErr w:type="spellEnd"/>
+      <w:r>
+        <w:rPr>
+          <w:rFonts w:ascii="Calibri" w:hAnsi="Calibri" w:cs="Calibri"/>
+          <w:lang w:val="sr-Cyrl-RS"/>
+        </w:rPr>
+        <w:t xml:space="preserve"> најбоље тежине када се заустави</w:t>
+      </w:r>
+      <w:r>
+        <w:rPr>
+          <w:rFonts w:ascii="Calibri" w:hAnsi="Calibri" w:cs="Calibri"/>
+          <w:lang w:val="en-US"/>
+        </w:rPr>
+        <w:t xml:space="preserve"> </w:t>
+      </w:r>
+      <w:r>
+        <w:rPr>
+          <w:rFonts w:ascii="Calibri" w:hAnsi="Calibri" w:cs="Calibri"/>
+          <w:lang w:val="sr-Cyrl-RS"/>
+        </w:rPr>
+        <w:t>процес</w:t>
+      </w:r>
+    </w:p>
+    <w:p>
+      <w:pPr>
+        <w:spacing w:line="360" w:lineRule="auto"/>
+        <w:rPr>
+          <w:rFonts w:ascii="Calibri" w:hAnsi="Calibri" w:cs="Calibri"/>
+          <w:lang w:val="sr-Cyrl-RS"/>
+        </w:rPr>
+      </w:pPr>
+      <w:r>
+        <w:rPr>
+          <w:rFonts w:ascii="Calibri" w:hAnsi="Calibri" w:cs="Calibri"/>
+          <w:lang w:val="sr-Cyrl-RS"/>
+        </w:rPr>
+        <w:lastRenderedPageBreak/>
+        <w:t xml:space="preserve">Други повратни позив је </w:t>
+      </w:r>
+      <w:proofErr w:type="spellStart"/>
+      <w:r>
+        <w:rPr>
+          <w:rFonts w:ascii="Calibri" w:hAnsi="Calibri" w:cs="Calibri"/>
+          <w:i/>
+          <w:iCs/>
+          <w:lang w:val="en-US"/>
+        </w:rPr>
+        <w:t>ReduceLROnPlateau</w:t>
+      </w:r>
+      <w:proofErr w:type="spellEnd"/>
+      <w:r>
+        <w:rPr>
+          <w:rFonts w:ascii="Calibri" w:hAnsi="Calibri" w:cs="Calibri"/>
+          <w:lang w:val="en-US"/>
+        </w:rPr>
+        <w:t xml:space="preserve">. </w:t>
+      </w:r>
+      <w:r>
+        <w:rPr>
+          <w:rFonts w:ascii="Calibri" w:hAnsi="Calibri" w:cs="Calibri"/>
+          <w:lang w:val="sr-Cyrl-RS"/>
+        </w:rPr>
+        <w:t xml:space="preserve">Овај повратни позив смањује стопу учења када метрика престане да се побољшава. Такође се прати </w:t>
+      </w:r>
+      <w:r>
+        <w:rPr>
+          <w:rFonts w:ascii="Calibri" w:hAnsi="Calibri" w:cs="Calibri"/>
+          <w:lang w:val="sr-Cyrl-RS"/>
+        </w:rPr>
+        <w:t>количина и ако се не види напредак за одређен број епоха, стопа учења се смањује.</w:t>
+      </w:r>
+    </w:p>
+    <w:p>
+      <w:pPr>
+        <w:spacing w:line="360" w:lineRule="auto"/>
+        <w:rPr>
+          <w:rFonts w:ascii="Calibri" w:hAnsi="Calibri" w:cs="Calibri"/>
+          <w:lang w:val="sr-Cyrl-RS"/>
+        </w:rPr>
+      </w:pPr>
+    </w:p>
+    <w:p>
+      <w:pPr>
+        <w:pStyle w:val="Heading1"/>
+        <w:rPr>
+          <w:lang w:val="sr-Cyrl-RS"/>
+        </w:rPr>
+      </w:pPr>
+      <w:r>
+        <w:rPr>
+          <w:lang w:val="sr-Cyrl-RS"/>
+        </w:rPr>
+        <w:t>Креирање модела</w:t>
+      </w:r>
+    </w:p>
+    <w:p>
+      <w:pPr>
+        <w:rPr>
+          <w:lang w:val="sr-Cyrl-RS"/>
+        </w:rPr>
+      </w:pPr>
+    </w:p>
+    <w:p>
+      <w:pPr>
+        <w:rPr>
+          <w:lang w:val="sr-Cyrl-RS"/>
+        </w:rPr>
+      </w:pPr>
+      <w:r>
+        <w:rPr>
+          <w:lang w:val="sr-Cyrl-RS"/>
+        </w:rPr>
+        <w:t xml:space="preserve">После успешног дефинисања модела, потребно је креирати модел за класификацију слика. У овом делу пројекта модел је пројектован од нуле. </w:t>
+      </w:r>
+    </w:p>
+    <w:p>
+      <w:pPr>
+        <w:spacing w:line="360" w:lineRule="auto"/>
+        <w:rPr>
+          <w:lang w:val="en-US"/>
+        </w:rPr>
+      </w:pPr>
+      <w:r>
+        <w:rPr>
+          <w:rStyle w:val="Strong"/>
+          <w:rFonts w:ascii="Open Sans" w:hAnsi="Open Sans" w:cs="Open Sans"/>
+          <w:color w:val="111111"/>
+          <w:sz w:val="27"/>
+          <w:szCs w:val="27"/>
+          <w:shd w:val="clear" w:color="auto" w:fill="FFFFFF"/>
+          <w:lang w:val="en-US"/>
+        </w:rPr>
+        <w:t xml:space="preserve"> </w:t>
+      </w:r>
+    </w:p>
+    <w:p>
+      <w:pPr>
+        <w:jc w:val="left"/>
+        <w:rPr>
+          <w:lang w:val="en-US"/>
+        </w:rPr>
+      </w:pPr>
+      <w:r>
+        <w:rPr>
+          <w:lang w:val="en-US"/>
+        </w:rPr>
+        <w:br w:type="page"/>
+      </w:r>
+    </w:p>
+    <w:p>
+      <w:pPr>
+        <w:pStyle w:val="Heading1"/>
+        <w:rPr>
+          <w:lang w:val="sr-Cyrl-RS"/>
+        </w:rPr>
+      </w:pPr>
+      <w:r>
+        <w:rPr>
+          <w:lang w:val="sr-Cyrl-RS"/>
+        </w:rPr>
+        <w:lastRenderedPageBreak/>
+        <w:t>Референце</w:t>
+      </w:r>
+    </w:p>
+    <w:p>
+      <w:pPr>
+        <w:rPr>
+          <w:lang w:val="sr-Cyrl-RS"/>
+        </w:rPr>
+      </w:pPr>
+    </w:p>
+    <w:p>
+      <w:pPr>
+        <w:rPr>
+          <w:lang w:val="sr-Cyrl-RS"/>
+        </w:rPr>
+      </w:pPr>
+      <w:r>
+        <w:rPr>
+          <w:lang w:val="sr-Cyrl-RS"/>
+        </w:rPr>
+        <w:t xml:space="preserve">1 - </w:t>
+      </w:r>
+      <w:r>
+        <w:rPr>
+          <w:rFonts w:ascii="Helvetica" w:hAnsi="Helvetica"/>
+          <w:color w:val="555555"/>
+          <w:sz w:val="23"/>
+          <w:szCs w:val="23"/>
+          <w:shd w:val="clear" w:color="auto" w:fill="FFFFFF"/>
+        </w:rPr>
+        <w:t xml:space="preserve"> Brian Ripley, </w:t>
+      </w:r>
+      <w:r>
+        <w:rPr>
+          <w:color w:val="555555"/>
+          <w:sz w:val="23"/>
+          <w:szCs w:val="23"/>
+          <w:shd w:val="clear" w:color="auto" w:fill="FFFFFF"/>
+          <w:lang w:val="sr-Cyrl-RS"/>
+        </w:rPr>
+        <w:t>страна</w:t>
+      </w:r>
+      <w:r>
+        <w:rPr>
+          <w:rFonts w:ascii="Helvetica" w:hAnsi="Helvetica"/>
+          <w:color w:val="555555"/>
+          <w:sz w:val="23"/>
+          <w:szCs w:val="23"/>
+          <w:shd w:val="clear" w:color="auto" w:fill="FFFFFF"/>
+        </w:rPr>
+        <w:t xml:space="preserve"> 354, </w:t>
+      </w:r>
+      <w:hyperlink r:id="rId23" w:history="1">
+        <w:r>
+          <w:rPr>
+            <w:rStyle w:val="Hyperlink"/>
+            <w:rFonts w:ascii="Helvetica" w:hAnsi="Helvetica"/>
+            <w:color w:val="428BCA"/>
+            <w:sz w:val="23"/>
+            <w:szCs w:val="23"/>
+            <w:bdr w:val="none" w:sz="0" w:space="0" w:color="auto" w:frame="1"/>
+            <w:shd w:val="clear" w:color="auto" w:fill="FFFFFF"/>
+          </w:rPr>
+          <w:t>Pattern Recognition and Neura</w:t>
+        </w:r>
+        <w:r>
+          <w:rPr>
+            <w:rStyle w:val="Hyperlink"/>
+            <w:rFonts w:ascii="Helvetica" w:hAnsi="Helvetica"/>
+            <w:color w:val="428BCA"/>
+            <w:sz w:val="23"/>
+            <w:szCs w:val="23"/>
+            <w:bdr w:val="none" w:sz="0" w:space="0" w:color="auto" w:frame="1"/>
+            <w:shd w:val="clear" w:color="auto" w:fill="FFFFFF"/>
+          </w:rPr>
+          <w:t>l</w:t>
+        </w:r>
+        <w:r>
+          <w:rPr>
+            <w:rStyle w:val="Hyperlink"/>
+            <w:rFonts w:ascii="Helvetica" w:hAnsi="Helvetica"/>
+            <w:color w:val="428BCA"/>
+            <w:sz w:val="23"/>
+            <w:szCs w:val="23"/>
+            <w:bdr w:val="none" w:sz="0" w:space="0" w:color="auto" w:frame="1"/>
+            <w:shd w:val="clear" w:color="auto" w:fill="FFFFFF"/>
+          </w:rPr>
+          <w:t xml:space="preserve"> Networks</w:t>
+        </w:r>
+      </w:hyperlink>
+      <w:r>
+        <w:rPr>
+          <w:rFonts w:ascii="Helvetica" w:hAnsi="Helvetica"/>
+          <w:color w:val="555555"/>
+          <w:sz w:val="23"/>
+          <w:szCs w:val="23"/>
+          <w:shd w:val="clear" w:color="auto" w:fill="FFFFFF"/>
+        </w:rPr>
+        <w:t>, 1996</w:t>
+      </w:r>
+    </w:p>
+    <w:p>
+      <w:pPr>
+        <w:rPr>
+          <w:szCs w:val="24"/>
+          <w:lang w:val="en-US"/>
+        </w:rPr>
+      </w:pPr>
+      <w:r>
+        <w:rPr>
+          <w:szCs w:val="24"/>
+          <w:lang w:val="en-US"/>
+        </w:rPr>
+        <w:t xml:space="preserve">2 - </w:t>
+      </w:r>
+      <w:r>
+        <w:rPr>
+          <w:szCs w:val="24"/>
+          <w:lang w:val="en-US"/>
+        </w:rPr>
+        <w:t>https://keras.io/api/callbacks/</w:t>
+      </w:r>
     </w:p>
     <w:sectPr>
       <w:pgSz w:w="11906" w:h="16838"/>
@@ -15237,6 +17254,41 @@
       <w:iCs/>
     </w:rPr>
   </w:style>
+  <w:style w:type="character" w:styleId="Hyperlink">
+    <w:name w:val="Hyperlink"/>
+    <w:basedOn w:val="DefaultParagraphFont"/>
+    <w:uiPriority w:val="99"/>
+    <w:semiHidden/>
+    <w:unhideWhenUsed/>
+    <w:rsid w:val="004B2D9A"/>
+    <w:rPr>
+      <w:color w:val="0000FF"/>
+      <w:u w:val="single"/>
+    </w:rPr>
+  </w:style>
+  <w:style w:type="character" w:styleId="FollowedHyperlink">
+    <w:name w:val="FollowedHyperlink"/>
+    <w:basedOn w:val="DefaultParagraphFont"/>
+    <w:uiPriority w:val="99"/>
+    <w:semiHidden/>
+    <w:unhideWhenUsed/>
+    <w:rsid w:val="004B2D9A"/>
+    <w:rPr>
+      <w:color w:val="954F72" w:themeColor="followedHyperlink"/>
+      <w:u w:val="single"/>
+    </w:rPr>
+  </w:style>
+  <w:style w:type="character" w:styleId="Strong">
+    <w:name w:val="Strong"/>
+    <w:basedOn w:val="DefaultParagraphFont"/>
+    <w:uiPriority w:val="22"/>
+    <w:qFormat/>
+    <w:rsid w:val="00B61FA0"/>
+    <w:rPr>
+      <w:b/>
+      <w:bCs/>
+    </w:rPr>
+  </w:style>
 </w:styles>
 </file>
 

</xml_diff>